<commit_message>
Modificaciones a los documentos
</commit_message>
<xml_diff>
--- a/Documentacion/HistoriaUsuario.docx
+++ b/Documentacion/HistoriaUsuario.docx
@@ -2,10 +2,8 @@
 <file path=word/document.xml><?xml version="1.0" encoding="utf-8"?>
 <w:document xmlns:wpc="http://schemas.microsoft.com/office/word/2010/wordprocessingCanvas" xmlns:cx="http://schemas.microsoft.com/office/drawing/2014/chartex" xmlns:cx1="http://schemas.microsoft.com/office/drawing/2015/9/8/chartex" xmlns:cx2="http://schemas.microsoft.com/office/drawing/2015/10/21/chartex" xmlns:cx3="http://schemas.microsoft.com/office/drawing/2016/5/9/chartex" xmlns:cx4="http://schemas.microsoft.com/office/drawing/2016/5/10/chartex" xmlns:cx5="http://schemas.microsoft.com/office/drawing/2016/5/11/chartex" xmlns:cx6="http://schemas.microsoft.com/office/drawing/2016/5/12/chartex" xmlns:cx7="http://schemas.microsoft.com/office/drawing/2016/5/13/chartex" xmlns:cx8="http://schemas.microsoft.com/office/drawing/2016/5/14/chartex" xmlns:mc="http://schemas.openxmlformats.org/markup-compatibility/2006" xmlns:aink="http://schemas.microsoft.com/office/drawing/2016/ink" xmlns:am3d="http://schemas.microsoft.com/office/drawing/2017/model3d" xmlns:o="urn:schemas-microsoft-com:office:office" xmlns:r="http://schemas.openxmlformats.org/officeDocument/2006/relationships" xmlns:m="http://schemas.openxmlformats.org/officeDocument/2006/math" xmlns:v="urn:schemas-microsoft-com:vml" xmlns:wp14="http://schemas.microsoft.com/office/word/2010/wordprocessingDrawing" xmlns:wp="http://schemas.openxmlformats.org/drawingml/2006/wordprocessingDrawing" xmlns:w10="urn:schemas-microsoft-com:office:word" xmlns:w="http://schemas.openxmlformats.org/wordprocessingml/2006/main" xmlns:w14="http://schemas.microsoft.com/office/word/2010/wordml" xmlns:w15="http://schemas.microsoft.com/office/word/2012/wordml" xmlns:w16cid="http://schemas.microsoft.com/office/word/2016/wordml/cid" xmlns:w16se="http://schemas.microsoft.com/office/word/2015/wordml/symex" xmlns:wpg="http://schemas.microsoft.com/office/word/2010/wordprocessingGroup" xmlns:wpi="http://schemas.microsoft.com/office/word/2010/wordprocessingInk" xmlns:wne="http://schemas.microsoft.com/office/word/2006/wordml" xmlns:wps="http://schemas.microsoft.com/office/word/2010/wordprocessingShape" mc:Ignorable="w14 w15 w16se w16cid wp14">
   <w:body>
-    <w:bookmarkStart w:id="0" w:name="_GoBack" w:displacedByCustomXml="next"/>
+    <w:bookmarkStart w:id="0" w:name="_Hlk528002883" w:displacedByCustomXml="next"/>
     <w:bookmarkEnd w:id="0" w:displacedByCustomXml="next"/>
-    <w:bookmarkStart w:id="1" w:name="_Hlk528002883" w:displacedByCustomXml="next"/>
-    <w:bookmarkEnd w:id="1" w:displacedByCustomXml="next"/>
     <w:sdt>
       <w:sdtPr>
         <w:rPr>
@@ -1501,7 +1499,35 @@
                 <w:sz w:val="24"/>
                 <w:szCs w:val="24"/>
               </w:rPr>
-              <w:t>Jorge Ernesto Gonzales Diaz</w:t>
+              <w:t xml:space="preserve">Jorge Ernesto </w:t>
+            </w:r>
+            <w:proofErr w:type="spellStart"/>
+            <w:r>
+              <w:rPr>
+                <w:rFonts w:ascii="Times New Roman" w:hAnsi="Times New Roman" w:cs="Times New Roman"/>
+                <w:sz w:val="24"/>
+                <w:szCs w:val="24"/>
+              </w:rPr>
+              <w:t>Gonzale</w:t>
+            </w:r>
+            <w:r>
+              <w:rPr>
+                <w:rFonts w:ascii="Times New Roman" w:hAnsi="Times New Roman" w:cs="Times New Roman"/>
+                <w:sz w:val="24"/>
+                <w:szCs w:val="24"/>
+              </w:rPr>
+              <w:t>z</w:t>
+            </w:r>
+            <w:bookmarkStart w:id="1" w:name="_GoBack"/>
+            <w:bookmarkEnd w:id="1"/>
+            <w:proofErr w:type="spellEnd"/>
+            <w:r>
+              <w:rPr>
+                <w:rFonts w:ascii="Times New Roman" w:hAnsi="Times New Roman" w:cs="Times New Roman"/>
+                <w:sz w:val="24"/>
+                <w:szCs w:val="24"/>
+              </w:rPr>
+              <w:t xml:space="preserve"> Diaz</w:t>
             </w:r>
           </w:p>
         </w:tc>
@@ -2209,29 +2235,7 @@
                 <w:sz w:val="24"/>
                 <w:szCs w:val="24"/>
               </w:rPr>
-              <w:t xml:space="preserve"> Luis </w:t>
-            </w:r>
-            <w:proofErr w:type="spellStart"/>
-            <w:r>
-              <w:rPr>
-                <w:rFonts w:ascii="Times New Roman" w:hAnsi="Times New Roman" w:cs="Times New Roman"/>
-                <w:b w:val="0"/>
-                <w:bCs w:val="0"/>
-                <w:sz w:val="24"/>
-                <w:szCs w:val="24"/>
-              </w:rPr>
-              <w:t>Angel</w:t>
-            </w:r>
-            <w:proofErr w:type="spellEnd"/>
-            <w:r>
-              <w:rPr>
-                <w:rFonts w:ascii="Times New Roman" w:hAnsi="Times New Roman" w:cs="Times New Roman"/>
-                <w:b w:val="0"/>
-                <w:bCs w:val="0"/>
-                <w:sz w:val="24"/>
-                <w:szCs w:val="24"/>
-              </w:rPr>
-              <w:t xml:space="preserve"> Romero Reyes</w:t>
+              <w:t xml:space="preserve"> Luis Angel Romero Reyes</w:t>
             </w:r>
           </w:p>
         </w:tc>
@@ -6950,6 +6954,21 @@
 </file>
 
 <file path=customXml/item2.xml><?xml version="1.0" encoding="utf-8"?>
+<p:properties xmlns:p="http://schemas.microsoft.com/office/2006/metadata/properties" xmlns:xsi="http://www.w3.org/2001/XMLSchema-instance" xmlns:pc="http://schemas.microsoft.com/office/infopath/2007/PartnerControls">
+  <documentManagement/>
+</p:properties>
+</file>
+
+<file path=customXml/item3.xml><?xml version="1.0" encoding="utf-8"?>
+<?mso-contentType ?>
+<FormTemplates xmlns="http://schemas.microsoft.com/sharepoint/v3/contenttype/forms">
+  <Display>DocumentLibraryForm</Display>
+  <Edit>DocumentLibraryForm</Edit>
+  <New>DocumentLibraryForm</New>
+</FormTemplates>
+</file>
+
+<file path=customXml/item4.xml><?xml version="1.0" encoding="utf-8"?>
 <ct:contentTypeSchema xmlns:ct="http://schemas.microsoft.com/office/2006/metadata/contentType" xmlns:ma="http://schemas.microsoft.com/office/2006/metadata/properties/metaAttributes" ct:_="" ma:_="" ma:contentTypeName="Documento" ma:contentTypeID="0x01010087E256948CA64B4C8E2115673D3A630B" ma:contentTypeVersion="2" ma:contentTypeDescription="Crear nuevo documento." ma:contentTypeScope="" ma:versionID="07d9a34fc99feda1a8a296ae96bfd397">
   <xsd:schema xmlns:xsd="http://www.w3.org/2001/XMLSchema" xmlns:xs="http://www.w3.org/2001/XMLSchema" xmlns:p="http://schemas.microsoft.com/office/2006/metadata/properties" xmlns:ns3="e096aecd-4788-4bd1-a91f-2b9d8953a7f7" targetNamespace="http://schemas.microsoft.com/office/2006/metadata/properties" ma:root="true" ma:fieldsID="35b387042e7688a463146ec6aff56d2d" ns3:_="">
     <xsd:import namespace="e096aecd-4788-4bd1-a91f-2b9d8953a7f7"/>
@@ -7081,21 +7100,6 @@
 </ct:contentTypeSchema>
 </file>
 
-<file path=customXml/item3.xml><?xml version="1.0" encoding="utf-8"?>
-<?mso-contentType ?>
-<FormTemplates xmlns="http://schemas.microsoft.com/sharepoint/v3/contenttype/forms">
-  <Display>DocumentLibraryForm</Display>
-  <Edit>DocumentLibraryForm</Edit>
-  <New>DocumentLibraryForm</New>
-</FormTemplates>
-</file>
-
-<file path=customXml/item4.xml><?xml version="1.0" encoding="utf-8"?>
-<p:properties xmlns:p="http://schemas.microsoft.com/office/2006/metadata/properties" xmlns:xsi="http://www.w3.org/2001/XMLSchema-instance" xmlns:pc="http://schemas.microsoft.com/office/infopath/2007/PartnerControls">
-  <documentManagement/>
-</p:properties>
-</file>
-
 <file path=customXml/itemProps1.xml><?xml version="1.0" encoding="utf-8"?>
 <ds:datastoreItem xmlns:ds="http://schemas.openxmlformats.org/officeDocument/2006/customXml" ds:itemID="{55AF091B-3C7A-41E3-B477-F2FDAA23CFDA}">
   <ds:schemaRefs>
@@ -7105,6 +7109,23 @@
 </file>
 
 <file path=customXml/itemProps2.xml><?xml version="1.0" encoding="utf-8"?>
+<ds:datastoreItem xmlns:ds="http://schemas.openxmlformats.org/officeDocument/2006/customXml" ds:itemID="{300E8501-C57A-42E3-A3CB-F78F384AC57B}">
+  <ds:schemaRefs>
+    <ds:schemaRef ds:uri="http://schemas.microsoft.com/office/2006/metadata/properties"/>
+    <ds:schemaRef ds:uri="http://schemas.microsoft.com/office/infopath/2007/PartnerControls"/>
+  </ds:schemaRefs>
+</ds:datastoreItem>
+</file>
+
+<file path=customXml/itemProps3.xml><?xml version="1.0" encoding="utf-8"?>
+<ds:datastoreItem xmlns:ds="http://schemas.openxmlformats.org/officeDocument/2006/customXml" ds:itemID="{97C4E99B-6E98-434A-836A-C75D5DBF6032}">
+  <ds:schemaRefs>
+    <ds:schemaRef ds:uri="http://schemas.microsoft.com/sharepoint/v3/contenttype/forms"/>
+  </ds:schemaRefs>
+</ds:datastoreItem>
+</file>
+
+<file path=customXml/itemProps4.xml><?xml version="1.0" encoding="utf-8"?>
 <ds:datastoreItem xmlns:ds="http://schemas.openxmlformats.org/officeDocument/2006/customXml" ds:itemID="{492F34C7-D079-433B-8726-710D623A99F9}">
   <ds:schemaRefs>
     <ds:schemaRef ds:uri="http://schemas.microsoft.com/office/2006/metadata/contentType"/>
@@ -7120,28 +7141,4 @@
     <ds:schemaRef ds:uri="http://schemas.microsoft.com/internal/obd"/>
   </ds:schemaRefs>
 </ds:datastoreItem>
-</file>
-
-<file path=customXml/itemProps3.xml><?xml version="1.0" encoding="utf-8"?>
-<ds:datastoreItem xmlns:ds="http://schemas.openxmlformats.org/officeDocument/2006/customXml" ds:itemID="{97C4E99B-6E98-434A-836A-C75D5DBF6032}">
-  <ds:schemaRefs>
-    <ds:schemaRef ds:uri="http://schemas.microsoft.com/sharepoint/v3/contenttype/forms"/>
-  </ds:schemaRefs>
-</ds:datastoreItem>
-</file>
-
-<file path=customXml/itemProps4.xml><?xml version="1.0" encoding="utf-8"?>
-<ds:datastoreItem xmlns:ds="http://schemas.openxmlformats.org/officeDocument/2006/customXml" ds:itemID="{300E8501-C57A-42E3-A3CB-F78F384AC57B}">
-  <ds:schemaRefs>
-    <ds:schemaRef ds:uri="http://schemas.microsoft.com/office/2006/metadata/properties"/>
-    <ds:schemaRef ds:uri="http://purl.org/dc/elements/1.1/"/>
-    <ds:schemaRef ds:uri="http://purl.org/dc/terms/"/>
-    <ds:schemaRef ds:uri="http://purl.org/dc/dcmitype/"/>
-    <ds:schemaRef ds:uri="http://schemas.microsoft.com/office/infopath/2007/PartnerControls"/>
-    <ds:schemaRef ds:uri="http://schemas.microsoft.com/office/2006/documentManagement/types"/>
-    <ds:schemaRef ds:uri="http://schemas.openxmlformats.org/package/2006/metadata/core-properties"/>
-    <ds:schemaRef ds:uri="e096aecd-4788-4bd1-a91f-2b9d8953a7f7"/>
-    <ds:schemaRef ds:uri="http://www.w3.org/XML/1998/namespace"/>
-  </ds:schemaRefs>
-</ds:datastoreItem>
 </file>
</xml_diff>